<commit_message>
Turn Registration into a Singleton
</commit_message>
<xml_diff>
--- a/Lab9/Lab9.docx
+++ b/Lab9/Lab9.docx
@@ -5,6 +5,7 @@
     <w:p>
       <w:pPr>
         <w:pStyle w:val="Normal"/>
+        <w:spacing w:lineRule="auto" w:line="360"/>
         <w:rPr/>
       </w:pPr>
       <w:r>
@@ -25,6 +26,7 @@
     <w:p>
       <w:pPr>
         <w:pStyle w:val="Normal"/>
+        <w:spacing w:lineRule="auto" w:line="360"/>
         <w:jc w:val="center"/>
         <w:rPr/>
       </w:pPr>
@@ -36,6 +38,7 @@
     <w:p>
       <w:pPr>
         <w:pStyle w:val="Normal"/>
+        <w:spacing w:lineRule="auto" w:line="360"/>
         <w:jc w:val="center"/>
         <w:rPr/>
       </w:pPr>
@@ -51,6 +54,7 @@
           <w:ilvl w:val="0"/>
           <w:numId w:val="1"/>
         </w:numPr>
+        <w:spacing w:lineRule="auto" w:line="360"/>
         <w:rPr/>
       </w:pPr>
       <w:r>
@@ -65,15 +69,12 @@
           <w:ilvl w:val="0"/>
           <w:numId w:val="1"/>
         </w:numPr>
+        <w:spacing w:lineRule="auto" w:line="360"/>
         <w:rPr/>
       </w:pPr>
       <w:r>
         <w:rPr/>
-        <w:t xml:space="preserve">When a Bidder makes a Bid, it checks first to see if the Bidder's limit has been hit and if the Bidder's limit has not been hit, </w:t>
-      </w:r>
-      <w:r>
-        <w:rPr/>
-        <w:t>it next checks to see if the Bidder already placed the latest Bid. If the Bidder has both not hit their limit and not placed the latest Bid, it will generate a random number between 0.0 and 10.0 and send a new Bid to the BidBus of the latest bid plus the generated number.</w:t>
+        <w:t>When a Bidder makes a Bid, it checks first to see if the Bidder's limit has been hit and if the Bidder's limit has not been hit, it next checks to see if the Bidder already placed the latest Bid. If the Bidder has both not hit their limit and not placed the latest Bid, it will generate a random number between 0.0 and 10.0 and send a new Bid to the BidBus of the latest bid plus the generated number.</w:t>
       </w:r>
     </w:p>
     <w:p>
@@ -83,6 +84,7 @@
           <w:ilvl w:val="0"/>
           <w:numId w:val="1"/>
         </w:numPr>
+        <w:spacing w:lineRule="auto" w:line="360"/>
         <w:rPr/>
       </w:pPr>
       <w:r>
@@ -97,6 +99,7 @@
           <w:ilvl w:val="0"/>
           <w:numId w:val="1"/>
         </w:numPr>
+        <w:spacing w:lineRule="auto" w:line="360"/>
         <w:rPr/>
       </w:pPr>
       <w:r>
@@ -111,6 +114,7 @@
           <w:ilvl w:val="0"/>
           <w:numId w:val="1"/>
         </w:numPr>
+        <w:spacing w:lineRule="auto" w:line="360"/>
         <w:rPr/>
       </w:pPr>
       <w:r>
@@ -121,7 +125,8 @@
     <w:p>
       <w:pPr>
         <w:pStyle w:val="ListParagraph"/>
-        <w:ind w:hanging="0"/>
+        <w:spacing w:lineRule="auto" w:line="360"/>
+        <w:ind w:left="720" w:hanging="0"/>
         <w:jc w:val="center"/>
         <w:rPr/>
       </w:pPr>
@@ -132,7 +137,8 @@
     <w:p>
       <w:pPr>
         <w:pStyle w:val="ListParagraph"/>
-        <w:ind w:hanging="0"/>
+        <w:spacing w:lineRule="auto" w:line="360"/>
+        <w:ind w:left="720" w:hanging="0"/>
         <w:jc w:val="center"/>
         <w:rPr/>
       </w:pPr>
@@ -148,13 +154,14 @@
           <w:ilvl w:val="0"/>
           <w:numId w:val="2"/>
         </w:numPr>
-        <w:spacing w:before="0" w:after="160"/>
+        <w:spacing w:lineRule="auto" w:line="360" w:before="0" w:after="160"/>
         <w:contextualSpacing/>
         <w:jc w:val="left"/>
         <w:rPr/>
       </w:pPr>
       <w:r>
         <w:rPr/>
+        <w:t>The program keeps track of the number of students in each class and then displays the number of students in the classes after the freshman center finishes scheduling and then displays again after the Dean's office finishes scheduling.</w:t>
       </w:r>
     </w:p>
     <w:sectPr>
@@ -267,7 +274,6 @@
         </w:tabs>
         <w:ind w:left="720" w:hanging="360"/>
       </w:pPr>
-      <w:rPr/>
     </w:lvl>
     <w:lvl w:ilvl="1">
       <w:start w:val="1"/>
@@ -280,7 +286,6 @@
         </w:tabs>
         <w:ind w:left="1080" w:hanging="360"/>
       </w:pPr>
-      <w:rPr/>
     </w:lvl>
     <w:lvl w:ilvl="2">
       <w:start w:val="1"/>
@@ -293,7 +298,6 @@
         </w:tabs>
         <w:ind w:left="1440" w:hanging="360"/>
       </w:pPr>
-      <w:rPr/>
     </w:lvl>
     <w:lvl w:ilvl="3">
       <w:start w:val="1"/>
@@ -306,7 +310,6 @@
         </w:tabs>
         <w:ind w:left="1800" w:hanging="360"/>
       </w:pPr>
-      <w:rPr/>
     </w:lvl>
     <w:lvl w:ilvl="4">
       <w:start w:val="1"/>
@@ -319,7 +322,6 @@
         </w:tabs>
         <w:ind w:left="2160" w:hanging="360"/>
       </w:pPr>
-      <w:rPr/>
     </w:lvl>
     <w:lvl w:ilvl="5">
       <w:start w:val="1"/>
@@ -332,7 +334,6 @@
         </w:tabs>
         <w:ind w:left="2520" w:hanging="360"/>
       </w:pPr>
-      <w:rPr/>
     </w:lvl>
     <w:lvl w:ilvl="6">
       <w:start w:val="1"/>
@@ -345,7 +346,6 @@
         </w:tabs>
         <w:ind w:left="2880" w:hanging="360"/>
       </w:pPr>
-      <w:rPr/>
     </w:lvl>
     <w:lvl w:ilvl="7">
       <w:start w:val="1"/>
@@ -358,7 +358,6 @@
         </w:tabs>
         <w:ind w:left="3240" w:hanging="360"/>
       </w:pPr>
-      <w:rPr/>
     </w:lvl>
     <w:lvl w:ilvl="8">
       <w:start w:val="1"/>
@@ -371,7 +370,6 @@
         </w:tabs>
         <w:ind w:left="3600" w:hanging="360"/>
       </w:pPr>
-      <w:rPr/>
     </w:lvl>
   </w:abstractNum>
   <w:abstractNum w:abstractNumId="3">
@@ -511,7 +509,6 @@
     <w:rPrDefault>
       <w:rPr>
         <w:rFonts w:ascii="Calibri" w:hAnsi="Calibri" w:eastAsia="Calibri" w:cs="" w:asciiTheme="minorHAnsi" w:cstheme="minorBidi" w:eastAsiaTheme="minorHAnsi" w:hAnsiTheme="minorHAnsi"/>
-        <w:sz w:val="22"/>
         <w:szCs w:val="22"/>
         <w:lang w:val="en-US" w:eastAsia="en-US" w:bidi="ar-SA"/>
       </w:rPr>
@@ -907,7 +904,7 @@
     </w:pPr>
     <w:rPr>
       <w:rFonts w:ascii="Calibri" w:hAnsi="Calibri" w:eastAsia="Calibri" w:cs="" w:asciiTheme="minorHAnsi" w:cstheme="minorBidi" w:eastAsiaTheme="minorHAnsi" w:hAnsiTheme="minorHAnsi"/>
-      <w:color w:val="auto"/>
+      <w:color w:val="00000A"/>
       <w:sz w:val="22"/>
       <w:szCs w:val="22"/>
       <w:lang w:val="en-US" w:eastAsia="en-US" w:bidi="ar-SA"/>

</xml_diff>